<commit_message>
some change on the doc and code
عدلت المتحول الستاتيك
وعدلتو بالوورد كمان
وحطيت اسم الباكج وكيفية استدعاءها بنفس الطريقة يلي جربناها اليو�
</commit_message>
<xml_diff>
--- a/JavaHomework/Homework_1.docx
+++ b/JavaHomework/Homework_1.docx
@@ -29,12 +29,50 @@
         </w:rPr>
         <w:t>Variables</w:t>
       </w:r>
-    </w:p>
-    <w:p>
-      <w:pPr>
-        <w:bidi/>
-        <w:rPr>
-          <w:rFonts w:hint="cs"/>
+      <w:r>
+        <w:rPr>
+          <w:sz w:val="32"/>
+          <w:szCs w:val="32"/>
+          <w:lang w:bidi="ar-SY"/>
+        </w:rPr>
+        <w:t xml:space="preserve"> </w:t>
+      </w:r>
+      <w:r>
+        <w:rPr>
+          <w:rFonts w:hint="cs"/>
+          <w:sz w:val="32"/>
+          <w:szCs w:val="32"/>
+          <w:rtl/>
+          <w:lang w:bidi="ar-SY"/>
+        </w:rPr>
+        <w:t xml:space="preserve"> موجود ضمن </w:t>
+      </w:r>
+      <w:r>
+        <w:rPr>
+          <w:sz w:val="32"/>
+          <w:szCs w:val="32"/>
+          <w:lang w:bidi="ar-SY"/>
+        </w:rPr>
+        <w:t xml:space="preserve">package name : </w:t>
+      </w:r>
+      <w:proofErr w:type="spellStart"/>
+      <w:r>
+        <w:rPr>
+          <w:rFonts w:ascii="Consolas" w:hAnsi="Consolas" w:cs="Consolas"/>
+          <w:b/>
+          <w:bCs/>
+          <w:color w:val="7F0055"/>
+          <w:sz w:val="20"/>
+          <w:szCs w:val="20"/>
+        </w:rPr>
+        <w:t>ite.homework</w:t>
+      </w:r>
+      <w:proofErr w:type="spellEnd"/>
+    </w:p>
+    <w:p>
+      <w:pPr>
+        <w:bidi/>
+        <w:rPr>
           <w:sz w:val="32"/>
           <w:szCs w:val="32"/>
           <w:rtl/>
@@ -86,22 +124,61 @@
       <w:pPr>
         <w:bidi/>
         <w:rPr>
-          <w:rFonts w:hint="cs"/>
-          <w:sz w:val="32"/>
-          <w:szCs w:val="32"/>
-          <w:rtl/>
-          <w:lang w:bidi="ar-SY"/>
-        </w:rPr>
-      </w:pPr>
-      <w:r>
-        <w:rPr>
-          <w:rFonts w:hint="cs"/>
-          <w:sz w:val="32"/>
-          <w:szCs w:val="32"/>
-          <w:rtl/>
-          <w:lang w:bidi="ar-SY"/>
-        </w:rPr>
-        <w:t>2. بعد الدخول للشاشة السوداء و الوصول إلى المجلد الحاوي على الملف ننفذ التعليمات</w:t>
+          <w:sz w:val="32"/>
+          <w:szCs w:val="32"/>
+          <w:rtl/>
+          <w:lang w:bidi="ar-SY"/>
+        </w:rPr>
+      </w:pPr>
+      <w:r>
+        <w:rPr>
+          <w:rFonts w:hint="cs"/>
+          <w:sz w:val="32"/>
+          <w:szCs w:val="32"/>
+          <w:rtl/>
+          <w:lang w:bidi="ar-SY"/>
+        </w:rPr>
+        <w:t xml:space="preserve">2. بعد الدخول للشاشة السوداء و الوصول إلى المجلد الحاوي على </w:t>
+      </w:r>
+      <w:proofErr w:type="spellStart"/>
+      <w:r>
+        <w:rPr>
+          <w:rFonts w:hint="cs"/>
+          <w:sz w:val="32"/>
+          <w:szCs w:val="32"/>
+          <w:rtl/>
+          <w:lang w:bidi="ar-SY"/>
+        </w:rPr>
+        <w:t>ال</w:t>
+      </w:r>
+      <w:proofErr w:type="spellEnd"/>
+      <w:r>
+        <w:rPr>
+          <w:rFonts w:hint="cs"/>
+          <w:sz w:val="32"/>
+          <w:szCs w:val="32"/>
+          <w:rtl/>
+          <w:lang w:bidi="ar-SY"/>
+        </w:rPr>
+        <w:t xml:space="preserve"> </w:t>
+      </w:r>
+      <w:r>
+        <w:rPr>
+          <w:sz w:val="32"/>
+          <w:szCs w:val="32"/>
+          <w:lang w:bidi="ar-SY"/>
+        </w:rPr>
+        <w:t>package</w:t>
+      </w:r>
+      <w:r>
+        <w:rPr>
+          <w:rFonts w:hint="cs"/>
+          <w:sz w:val="32"/>
+          <w:szCs w:val="32"/>
+          <w:rtl/>
+          <w:lang w:bidi="ar-SY"/>
+        </w:rPr>
+        <w:t xml:space="preserve"> ننفذ التعليمات</w:t>
       </w:r>
     </w:p>
     <w:p>
@@ -136,14 +213,39 @@
           <w:szCs w:val="32"/>
           <w:lang w:bidi="ar-SY"/>
         </w:rPr>
-        <w:t xml:space="preserve"> Variables.java</w:t>
-      </w:r>
-    </w:p>
-    <w:p>
-      <w:pPr>
-        <w:bidi/>
-        <w:rPr>
-          <w:rFonts w:hint="cs"/>
+        <w:t xml:space="preserve"> </w:t>
+      </w:r>
+      <w:proofErr w:type="spellStart"/>
+      <w:r>
+        <w:rPr>
+          <w:sz w:val="32"/>
+          <w:szCs w:val="32"/>
+          <w:lang w:bidi="ar-SY"/>
+        </w:rPr>
+        <w:t>ite</w:t>
+      </w:r>
+      <w:proofErr w:type="spellEnd"/>
+      <w:r>
+        <w:rPr>
+          <w:sz w:val="32"/>
+          <w:szCs w:val="32"/>
+          <w:lang w:bidi="ar-SY"/>
+        </w:rPr>
+        <w:t>\homework\</w:t>
+      </w:r>
+      <w:r>
+        <w:rPr>
+          <w:sz w:val="32"/>
+          <w:szCs w:val="32"/>
+          <w:lang w:bidi="ar-SY"/>
+        </w:rPr>
+        <w:t>Variables.java</w:t>
+      </w:r>
+    </w:p>
+    <w:p>
+      <w:pPr>
+        <w:bidi/>
+        <w:rPr>
           <w:sz w:val="32"/>
           <w:szCs w:val="32"/>
           <w:rtl/>
@@ -195,14 +297,29 @@
           <w:szCs w:val="32"/>
           <w:lang w:bidi="ar-SY"/>
         </w:rPr>
-        <w:t>&gt;java Variables</w:t>
-      </w:r>
-    </w:p>
-    <w:p>
-      <w:pPr>
-        <w:bidi/>
-        <w:rPr>
-          <w:rFonts w:hint="cs"/>
+        <w:t xml:space="preserve">&gt;java </w:t>
+      </w:r>
+      <w:r>
+        <w:rPr>
+          <w:sz w:val="32"/>
+          <w:szCs w:val="32"/>
+          <w:lang w:bidi="ar-SY"/>
+        </w:rPr>
+        <w:t>ite\homework\</w:t>
+      </w:r>
+      <w:r>
+        <w:rPr>
+          <w:sz w:val="32"/>
+          <w:szCs w:val="32"/>
+          <w:lang w:bidi="ar-SY"/>
+        </w:rPr>
+        <w:t>Variables</w:t>
+      </w:r>
+    </w:p>
+    <w:p>
+      <w:pPr>
+        <w:bidi/>
+        <w:rPr>
           <w:sz w:val="32"/>
           <w:szCs w:val="32"/>
           <w:rtl/>
@@ -1159,6 +1276,7 @@
           <w:rtl/>
           <w:lang w:bidi="ar-SY"/>
         </w:rPr>
+        <w:lastRenderedPageBreak/>
         <w:t xml:space="preserve"> </w:t>
       </w:r>
       <w:proofErr w:type="spellStart"/>
@@ -1202,7 +1320,6 @@
           <w:rtl/>
           <w:lang w:bidi="ar-SY"/>
         </w:rPr>
-        <w:lastRenderedPageBreak/>
         <w:t xml:space="preserve">ولا يمكن طبع قيمته قبل </w:t>
       </w:r>
       <w:proofErr w:type="spellStart"/>
@@ -2491,6 +2608,7 @@
           <w:sz w:val="20"/>
           <w:szCs w:val="20"/>
         </w:rPr>
+        <w:lastRenderedPageBreak/>
         <w:t>final</w:t>
       </w:r>
       <w:r>
@@ -2592,7 +2710,6 @@
           <w:rtl/>
           <w:lang w:bidi="ar-SY"/>
         </w:rPr>
-        <w:lastRenderedPageBreak/>
         <w:t xml:space="preserve">ولكن يجب </w:t>
       </w:r>
       <w:proofErr w:type="spellStart"/>
@@ -3133,18 +3250,18 @@
     <w:lsdException w:name="Bibliography" w:uiPriority="37"/>
     <w:lsdException w:name="TOC Heading" w:uiPriority="39" w:qFormat="1"/>
   </w:latentStyles>
-  <w:style w:type="paragraph" w:default="1" w:styleId="Normal">
+  <w:style w:type="paragraph" w:default="1" w:styleId="a">
     <w:name w:val="Normal"/>
     <w:qFormat/>
     <w:rsid w:val="00AA7C0F"/>
   </w:style>
-  <w:style w:type="character" w:default="1" w:styleId="DefaultParagraphFont">
+  <w:style w:type="character" w:default="1" w:styleId="a0">
     <w:name w:val="Default Paragraph Font"/>
     <w:uiPriority w:val="1"/>
     <w:semiHidden/>
     <w:unhideWhenUsed/>
   </w:style>
-  <w:style w:type="table" w:default="1" w:styleId="TableNormal">
+  <w:style w:type="table" w:default="1" w:styleId="a1">
     <w:name w:val="Normal Table"/>
     <w:uiPriority w:val="99"/>
     <w:semiHidden/>
@@ -3160,7 +3277,7 @@
       </w:tblCellMar>
     </w:tblPr>
   </w:style>
-  <w:style w:type="numbering" w:default="1" w:styleId="NoList">
+  <w:style w:type="numbering" w:default="1" w:styleId="a2">
     <w:name w:val="No List"/>
     <w:uiPriority w:val="99"/>
     <w:semiHidden/>

</xml_diff>